<commit_message>
modifica nome operazione UC2
</commit_message>
<xml_diff>
--- a/Iterazione1/UC2-Contratti_delle_operazioni.docx
+++ b/Iterazione1/UC2-Contratti_delle_operazioni.docx
@@ -130,7 +130,6 @@
           <w:szCs w:val="28"/>
         </w:rPr>
       </w:pPr>
-      <w:proofErr w:type="spellStart"/>
       <w:r>
         <w:rPr>
           <w:sz w:val="28"/>
@@ -138,7 +137,6 @@
         </w:rPr>
         <w:t>ricercaAnimale</w:t>
       </w:r>
-      <w:proofErr w:type="spellEnd"/>
       <w:r>
         <w:rPr>
           <w:sz w:val="28"/>
@@ -388,22 +386,13 @@
           <w:szCs w:val="28"/>
         </w:rPr>
       </w:pPr>
-      <w:proofErr w:type="spellStart"/>
       <w:proofErr w:type="gramStart"/>
       <w:r>
         <w:rPr>
           <w:sz w:val="28"/>
           <w:szCs w:val="28"/>
         </w:rPr>
-        <w:t>NuovaVisita</w:t>
-      </w:r>
-      <w:proofErr w:type="spellEnd"/>
-      <w:r>
-        <w:rPr>
-          <w:sz w:val="28"/>
-          <w:szCs w:val="28"/>
-        </w:rPr>
-        <w:t>(</w:t>
+        <w:t>NuovaVisita(</w:t>
       </w:r>
       <w:proofErr w:type="gramEnd"/>
       <w:r>
@@ -411,23 +400,7 @@
           <w:sz w:val="28"/>
           <w:szCs w:val="28"/>
         </w:rPr>
-        <w:t xml:space="preserve">anamnesi, esame obiettivo, diagnosi, </w:t>
-      </w:r>
-      <w:proofErr w:type="spellStart"/>
-      <w:r>
-        <w:rPr>
-          <w:sz w:val="28"/>
-          <w:szCs w:val="28"/>
-        </w:rPr>
-        <w:t>idvisit</w:t>
-      </w:r>
-      <w:proofErr w:type="spellEnd"/>
-      <w:r>
-        <w:rPr>
-          <w:sz w:val="28"/>
-          <w:szCs w:val="28"/>
-        </w:rPr>
-        <w:t>)</w:t>
+        <w:t>anamnesi, esame obiettivo, diagnosi, idvisit)</w:t>
       </w:r>
     </w:p>
     <w:p>
@@ -724,7 +697,21 @@
           <w:sz w:val="28"/>
           <w:szCs w:val="28"/>
         </w:rPr>
-        <w:t>Conferma(</w:t>
+        <w:t>Conferma</w:t>
+      </w:r>
+      <w:r>
+        <w:rPr>
+          <w:sz w:val="28"/>
+          <w:szCs w:val="28"/>
+        </w:rPr>
+        <w:t>Visit</w:t>
+      </w:r>
+      <w:r>
+        <w:rPr>
+          <w:sz w:val="28"/>
+          <w:szCs w:val="28"/>
+        </w:rPr>
+        <w:t>(</w:t>
       </w:r>
       <w:proofErr w:type="gramEnd"/>
       <w:r>
@@ -2381,12 +2368,11 @@
 </file>
 
 <file path=customXml/item1.xml><?xml version="1.0" encoding="utf-8"?>
-<?mso-contentType ?>
-<FormTemplates xmlns="http://schemas.microsoft.com/sharepoint/v3/contenttype/forms">
-  <Display>DocumentLibraryForm</Display>
-  <Edit>DocumentLibraryForm</Edit>
-  <New>DocumentLibraryForm</New>
-</FormTemplates>
+<p:properties xmlns:p="http://schemas.microsoft.com/office/2006/metadata/properties" xmlns:xsi="http://www.w3.org/2001/XMLSchema-instance" xmlns:pc="http://schemas.microsoft.com/office/infopath/2007/PartnerControls">
+  <documentManagement>
+    <_activity xmlns="56c654e7-54e6-4cec-9125-9ecb39084783" xsi:nil="true"/>
+  </documentManagement>
+</p:properties>
 </file>
 
 <file path=customXml/item2.xml><?xml version="1.0" encoding="utf-8"?>
@@ -2546,17 +2532,20 @@
 </file>
 
 <file path=customXml/item3.xml><?xml version="1.0" encoding="utf-8"?>
-<p:properties xmlns:p="http://schemas.microsoft.com/office/2006/metadata/properties" xmlns:xsi="http://www.w3.org/2001/XMLSchema-instance" xmlns:pc="http://schemas.microsoft.com/office/infopath/2007/PartnerControls">
-  <documentManagement>
-    <_activity xmlns="56c654e7-54e6-4cec-9125-9ecb39084783" xsi:nil="true"/>
-  </documentManagement>
-</p:properties>
+<?mso-contentType ?>
+<FormTemplates xmlns="http://schemas.microsoft.com/sharepoint/v3/contenttype/forms">
+  <Display>DocumentLibraryForm</Display>
+  <Edit>DocumentLibraryForm</Edit>
+  <New>DocumentLibraryForm</New>
+</FormTemplates>
 </file>
 
 <file path=customXml/itemProps1.xml><?xml version="1.0" encoding="utf-8"?>
-<ds:datastoreItem xmlns:ds="http://schemas.openxmlformats.org/officeDocument/2006/customXml" ds:itemID="{3049A693-A033-45BA-B9EE-E57B8AAD31A0}">
+<ds:datastoreItem xmlns:ds="http://schemas.openxmlformats.org/officeDocument/2006/customXml" ds:itemID="{DDCE9A56-10B5-49C2-9326-4E2F13E20703}">
   <ds:schemaRefs>
-    <ds:schemaRef ds:uri="http://schemas.microsoft.com/sharepoint/v3/contenttype/forms"/>
+    <ds:schemaRef ds:uri="http://schemas.microsoft.com/office/2006/metadata/properties"/>
+    <ds:schemaRef ds:uri="http://schemas.microsoft.com/office/infopath/2007/PartnerControls"/>
+    <ds:schemaRef ds:uri="56c654e7-54e6-4cec-9125-9ecb39084783"/>
   </ds:schemaRefs>
 </ds:datastoreItem>
 </file>
@@ -2580,11 +2569,9 @@
 </file>
 
 <file path=customXml/itemProps3.xml><?xml version="1.0" encoding="utf-8"?>
-<ds:datastoreItem xmlns:ds="http://schemas.openxmlformats.org/officeDocument/2006/customXml" ds:itemID="{DDCE9A56-10B5-49C2-9326-4E2F13E20703}">
+<ds:datastoreItem xmlns:ds="http://schemas.openxmlformats.org/officeDocument/2006/customXml" ds:itemID="{3049A693-A033-45BA-B9EE-E57B8AAD31A0}">
   <ds:schemaRefs>
-    <ds:schemaRef ds:uri="http://schemas.microsoft.com/office/2006/metadata/properties"/>
-    <ds:schemaRef ds:uri="http://schemas.microsoft.com/office/infopath/2007/PartnerControls"/>
-    <ds:schemaRef ds:uri="56c654e7-54e6-4cec-9125-9ecb39084783"/>
+    <ds:schemaRef ds:uri="http://schemas.microsoft.com/sharepoint/v3/contenttype/forms"/>
   </ds:schemaRefs>
 </ds:datastoreItem>
 </file>
</xml_diff>